<commit_message>
remove the 245 GeV and 40 GeV
</commit_message>
<xml_diff>
--- a/Abstract.docx
+++ b/Abstract.docx
@@ -769,17 +769,7 @@
           <w:color w:val="000000"/>
           <w:kern w:val="0"/>
         </w:rPr>
-        <w:t xml:space="preserve"> </w:t>
-      </w:r>
-      <w:bookmarkStart w:id="0" w:name="_GoBack"/>
-      <w:bookmarkEnd w:id="0"/>
-      <w:r>
-        <w:rPr>
-          <w:rFonts w:ascii="Helvetica" w:hAnsi="Helvetica" w:cs="Helvetica"/>
-          <w:color w:val="000000"/>
-          <w:kern w:val="0"/>
-        </w:rPr>
-        <w:t>(</w:t>
+        <w:t xml:space="preserve"> (</w:t>
       </w:r>
       <m:oMath>
         <m:sSubSup>
@@ -1233,23 +1223,15 @@
           <w:color w:val="000000"/>
           <w:kern w:val="0"/>
         </w:rPr>
-        <w:t>As a result</w:t>
-      </w:r>
-      <w:r>
-        <w:rPr>
-          <w:rFonts w:ascii="Helvetica" w:hAnsi="Helvetica" w:cs="Helvetica"/>
-          <w:color w:val="000000"/>
-          <w:kern w:val="0"/>
-        </w:rPr>
-        <w:t>, t</w:t>
-      </w:r>
-      <w:r>
-        <w:rPr>
-          <w:rFonts w:ascii="Helvetica" w:hAnsi="Helvetica" w:cs="Helvetica"/>
-          <w:color w:val="000000"/>
-          <w:kern w:val="0"/>
-        </w:rPr>
-        <w:t xml:space="preserve">he exclusion limits for the masses of </w:t>
+        <w:t>As a result, observations are consistent with the Standard Model predictions, therefore new exclusion limits for the masses of</w:t>
+      </w:r>
+      <w:r>
+        <w:rPr>
+          <w:rFonts w:ascii="Helvetica" w:hAnsi="Helvetica" w:cs="Helvetica"/>
+          <w:color w:val="000000"/>
+          <w:kern w:val="0"/>
+        </w:rPr>
+        <w:t xml:space="preserve"> </w:t>
       </w:r>
       <m:oMath>
         <m:sSubSup>
@@ -1316,7 +1298,7 @@
           <w:color w:val="000000"/>
           <w:kern w:val="0"/>
         </w:rPr>
-        <w:t xml:space="preserve"> and </w:t>
+        <w:t>/</w:t>
       </w:r>
       <m:oMath>
         <m:sSubSup>
@@ -1383,15 +1365,15 @@
           <w:color w:val="000000"/>
           <w:kern w:val="0"/>
         </w:rPr>
-        <w:t xml:space="preserve"> are</w:t>
-      </w:r>
-      <w:r>
-        <w:rPr>
-          <w:rFonts w:ascii="Helvetica" w:hAnsi="Helvetica" w:cs="Helvetica"/>
-          <w:color w:val="000000"/>
-          <w:kern w:val="0"/>
-        </w:rPr>
-        <w:t xml:space="preserve"> up to 245 GeV, while the exclusion limits for the mass of </w:t>
+        <w:t xml:space="preserve"> </w:t>
+      </w:r>
+      <w:r>
+        <w:rPr>
+          <w:rFonts w:ascii="Helvetica" w:hAnsi="Helvetica" w:cs="Helvetica"/>
+          <w:color w:val="000000"/>
+          <w:kern w:val="0"/>
+        </w:rPr>
+        <w:t xml:space="preserve">and </w:t>
       </w:r>
       <m:oMath>
         <m:sSubSup>
@@ -1458,24 +1440,18 @@
           <w:color w:val="000000"/>
           <w:kern w:val="0"/>
         </w:rPr>
-        <w:t xml:space="preserve"> are</w:t>
-      </w:r>
-      <w:r>
-        <w:rPr>
-          <w:rFonts w:ascii="Helvetica" w:hAnsi="Helvetica" w:cs="Helvetica"/>
-          <w:color w:val="000000"/>
-          <w:kern w:val="0"/>
-        </w:rPr>
-        <w:t xml:space="preserve"> up to 40 GeV, with 95</w:t>
-      </w:r>
-      <w:r>
-        <w:rPr>
-          <w:rFonts w:ascii="Helvetica" w:hAnsi="Helvetica" w:cs="Helvetica"/>
-          <w:color w:val="000000"/>
-          <w:kern w:val="0"/>
-        </w:rPr>
-        <w:t>% confidence level, in the context of a simplified supersymmetric model.</w:t>
-      </w:r>
+        <w:t xml:space="preserve"> </w:t>
+      </w:r>
+      <w:r>
+        <w:rPr>
+          <w:rFonts w:ascii="Helvetica" w:hAnsi="Helvetica" w:cs="Helvetica"/>
+          <w:color w:val="000000"/>
+          <w:kern w:val="0"/>
+        </w:rPr>
+        <w:t>are set, which supersedes the run 1 results.</w:t>
+      </w:r>
+      <w:bookmarkStart w:id="0" w:name="_GoBack"/>
+      <w:bookmarkEnd w:id="0"/>
     </w:p>
     <w:sectPr>
       <w:pgSz w:w="11900" w:h="16840"/>

</xml_diff>